<commit_message>
report added, some files renamed
</commit_message>
<xml_diff>
--- a/documents/external/ПЗ по входным данным (ПЗ №2).docx
+++ b/documents/external/ПЗ по входным данным (ПЗ №2).docx
@@ -1,6 +1,6 @@
 
 <file path=word/document.xml><?xml version="1.0" encoding="utf-8"?>
-<w:document xmlns:wpc="http://schemas.microsoft.com/office/word/2010/wordprocessingCanvas" xmlns:mc="http://schemas.openxmlformats.org/markup-compatibility/2006" xmlns:o="urn:schemas-microsoft-com:office:office" xmlns:r="http://schemas.openxmlformats.org/officeDocument/2006/relationships" xmlns:m="http://schemas.openxmlformats.org/officeDocument/2006/math" xmlns:v="urn:schemas-microsoft-com:vml" xmlns:wp14="http://schemas.microsoft.com/office/word/2010/wordprocessingDrawing" xmlns:wp="http://schemas.openxmlformats.org/drawingml/2006/wordprocessingDrawing" xmlns:w10="urn:schemas-microsoft-com:office:word" xmlns:w="http://schemas.openxmlformats.org/wordprocessingml/2006/main" xmlns:w14="http://schemas.microsoft.com/office/word/2010/wordml" xmlns:w15="http://schemas.microsoft.com/office/word/2012/wordml" xmlns:wpg="http://schemas.microsoft.com/office/word/2010/wordprocessingGroup" xmlns:wpi="http://schemas.microsoft.com/office/word/2010/wordprocessingInk" xmlns:wne="http://schemas.microsoft.com/office/word/2006/wordml" xmlns:wps="http://schemas.microsoft.com/office/word/2010/wordprocessingShape" mc:Ignorable="w14 w15 wp14">
+<w:document xmlns:wpc="http://schemas.microsoft.com/office/word/2010/wordprocessingCanvas" xmlns:cx="http://schemas.microsoft.com/office/drawing/2014/chartex" xmlns:mc="http://schemas.openxmlformats.org/markup-compatibility/2006" xmlns:o="urn:schemas-microsoft-com:office:office" xmlns:r="http://schemas.openxmlformats.org/officeDocument/2006/relationships" xmlns:m="http://schemas.openxmlformats.org/officeDocument/2006/math" xmlns:v="urn:schemas-microsoft-com:vml" xmlns:wp14="http://schemas.microsoft.com/office/word/2010/wordprocessingDrawing" xmlns:wp="http://schemas.openxmlformats.org/drawingml/2006/wordprocessingDrawing" xmlns:w10="urn:schemas-microsoft-com:office:word" xmlns:w="http://schemas.openxmlformats.org/wordprocessingml/2006/main" xmlns:w14="http://schemas.microsoft.com/office/word/2010/wordml" xmlns:w15="http://schemas.microsoft.com/office/word/2012/wordml" xmlns:w16se="http://schemas.microsoft.com/office/word/2015/wordml/symex" xmlns:wpg="http://schemas.microsoft.com/office/word/2010/wordprocessingGroup" xmlns:wpi="http://schemas.microsoft.com/office/word/2010/wordprocessingInk" xmlns:wne="http://schemas.microsoft.com/office/word/2006/wordml" xmlns:wps="http://schemas.microsoft.com/office/word/2010/wordprocessingShape" mc:Ignorable="w14 w15 w16se wp14">
   <w:body>
     <w:p>
       <w:pPr>
@@ -89,17 +89,8 @@
                 <w:sz w:val="24"/>
                 <w:szCs w:val="24"/>
               </w:rPr>
-              <w:t>____________</w:t>
+              <w:t xml:space="preserve">_____________  </w:t>
             </w:r>
-            <w:proofErr w:type="gramStart"/>
-            <w:r>
-              <w:rPr>
-                <w:sz w:val="24"/>
-                <w:szCs w:val="24"/>
-              </w:rPr>
-              <w:t xml:space="preserve">_  </w:t>
-            </w:r>
-            <w:proofErr w:type="spellStart"/>
             <w:r>
               <w:rPr>
                 <w:sz w:val="24"/>
@@ -107,8 +98,6 @@
               </w:rPr>
               <w:t>В.В.Олегович</w:t>
             </w:r>
-            <w:proofErr w:type="spellEnd"/>
-            <w:proofErr w:type="gramEnd"/>
           </w:p>
           <w:p>
             <w:pPr>
@@ -203,23 +192,7 @@
                 <w:sz w:val="24"/>
                 <w:szCs w:val="24"/>
               </w:rPr>
-              <w:t>____________</w:t>
-            </w:r>
-            <w:proofErr w:type="gramStart"/>
-            <w:r>
-              <w:rPr>
-                <w:sz w:val="24"/>
-                <w:szCs w:val="24"/>
-              </w:rPr>
-              <w:t>_  Н.В.</w:t>
-            </w:r>
-            <w:proofErr w:type="gramEnd"/>
-            <w:r>
-              <w:rPr>
-                <w:sz w:val="24"/>
-                <w:szCs w:val="24"/>
-              </w:rPr>
-              <w:t xml:space="preserve"> Старостин</w:t>
+              <w:t>_____________  Н.В. Старостин</w:t>
             </w:r>
           </w:p>
           <w:p>
@@ -386,18 +359,44 @@
           <w:sz w:val="28"/>
           <w:szCs w:val="28"/>
         </w:rPr>
-        <w:t xml:space="preserve">НИР "Задача активной </w:t>
-      </w:r>
-      <w:proofErr w:type="spellStart"/>
-      <w:r>
-        <w:rPr>
-          <w:b/>
-          <w:sz w:val="28"/>
-          <w:szCs w:val="28"/>
-        </w:rPr>
-        <w:t>апроксимации</w:t>
-      </w:r>
-      <w:proofErr w:type="spellEnd"/>
+        <w:t>НИР "</w:t>
+      </w:r>
+      <w:r>
+        <w:rPr>
+          <w:b/>
+          <w:bCs/>
+          <w:sz w:val="28"/>
+          <w:szCs w:val="28"/>
+        </w:rPr>
+        <w:t xml:space="preserve"> </w:t>
+      </w:r>
+      <w:r>
+        <w:rPr>
+          <w:b/>
+          <w:bCs/>
+          <w:sz w:val="28"/>
+          <w:szCs w:val="28"/>
+        </w:rPr>
+        <w:t xml:space="preserve">Разработка и реализация программного обеспечения </w:t>
+      </w:r>
+      <w:r>
+        <w:rPr>
+          <w:b/>
+          <w:bCs/>
+          <w:sz w:val="28"/>
+          <w:szCs w:val="28"/>
+        </w:rPr>
+        <w:br/>
+        <w:t>для решения задачи многомерной аппроксимации функции</w:t>
+      </w:r>
+      <w:r>
+        <w:rPr>
+          <w:b/>
+          <w:sz w:val="28"/>
+          <w:szCs w:val="28"/>
+        </w:rPr>
+        <w:t xml:space="preserve"> </w:t>
+      </w:r>
       <w:r>
         <w:rPr>
           <w:b/>
@@ -571,24 +570,29 @@
           <w:sz w:val="28"/>
           <w:szCs w:val="28"/>
         </w:rPr>
-        <w:t>______</w:t>
-      </w:r>
-      <w:r>
-        <w:rPr>
-          <w:sz w:val="28"/>
-          <w:szCs w:val="28"/>
-        </w:rPr>
-        <w:t>К. Лобанкина</w:t>
-      </w:r>
-      <w:r>
-        <w:rPr>
-          <w:sz w:val="28"/>
-          <w:szCs w:val="28"/>
-        </w:rPr>
-        <w:t>ч</w:t>
-      </w:r>
-      <w:bookmarkStart w:id="0" w:name="_GoBack"/>
-      <w:bookmarkEnd w:id="0"/>
+        <w:t>_____</w:t>
+      </w:r>
+      <w:r>
+        <w:rPr>
+          <w:sz w:val="28"/>
+          <w:szCs w:val="28"/>
+        </w:rPr>
+        <w:t xml:space="preserve">К. </w:t>
+      </w:r>
+      <w:r>
+        <w:rPr>
+          <w:sz w:val="28"/>
+          <w:szCs w:val="28"/>
+        </w:rPr>
+        <w:t xml:space="preserve">В. </w:t>
+      </w:r>
+      <w:r>
+        <w:rPr>
+          <w:sz w:val="28"/>
+          <w:szCs w:val="28"/>
+        </w:rPr>
+        <w:t>Лобанкина</w:t>
+      </w:r>
     </w:p>
     <w:p>
       <w:pPr>
@@ -661,8 +665,8 @@
       <w:r>
         <w:t>" является текстовый файл.</w:t>
       </w:r>
-    </w:p>
-    <w:p>
+      <w:bookmarkStart w:id="0" w:name="_GoBack"/>
+      <w:bookmarkEnd w:id="0"/>
       <w:r>
         <w:br w:type="page"/>
       </w:r>
@@ -690,21 +694,8 @@
         <w:t>" является текстовый файл (</w:t>
       </w:r>
       <w:r>
-        <w:t>в формате .</w:t>
-      </w:r>
-      <w:proofErr w:type="spellStart"/>
-      <w:r>
-        <w:t>txt</w:t>
-      </w:r>
-      <w:proofErr w:type="spellEnd"/>
-      <w:r>
-        <w:t>, .</w:t>
-      </w:r>
-      <w:proofErr w:type="spellStart"/>
-      <w:r>
-        <w:t>ini</w:t>
-      </w:r>
-      <w:proofErr w:type="spellEnd"/>
+        <w:t>в формате .txt, .ini</w:t>
+      </w:r>
       <w:r>
         <w:t>), содержащий в себе следующую информацию:</w:t>
       </w:r>
@@ -942,8 +933,8 @@
 </file>
 
 <file path=word/numbering.xml><?xml version="1.0" encoding="utf-8"?>
-<w:numbering xmlns:wpc="http://schemas.microsoft.com/office/word/2010/wordprocessingCanvas" xmlns:mc="http://schemas.openxmlformats.org/markup-compatibility/2006" xmlns:o="urn:schemas-microsoft-com:office:office" xmlns:r="http://schemas.openxmlformats.org/officeDocument/2006/relationships" xmlns:m="http://schemas.openxmlformats.org/officeDocument/2006/math" xmlns:v="urn:schemas-microsoft-com:vml" xmlns:wp14="http://schemas.microsoft.com/office/word/2010/wordprocessingDrawing" xmlns:wp="http://schemas.openxmlformats.org/drawingml/2006/wordprocessingDrawing" xmlns:w10="urn:schemas-microsoft-com:office:word" xmlns:w="http://schemas.openxmlformats.org/wordprocessingml/2006/main" xmlns:w14="http://schemas.microsoft.com/office/word/2010/wordml" xmlns:w15="http://schemas.microsoft.com/office/word/2012/wordml" xmlns:wpg="http://schemas.microsoft.com/office/word/2010/wordprocessingGroup" xmlns:wpi="http://schemas.microsoft.com/office/word/2010/wordprocessingInk" xmlns:wne="http://schemas.microsoft.com/office/word/2006/wordml" xmlns:wps="http://schemas.microsoft.com/office/word/2010/wordprocessingShape" mc:Ignorable="w14 w15 wp14">
-  <w:abstractNum w:abstractNumId="0">
+<w:numbering xmlns:wpc="http://schemas.microsoft.com/office/word/2010/wordprocessingCanvas" xmlns:cx="http://schemas.microsoft.com/office/drawing/2014/chartex" xmlns:mc="http://schemas.openxmlformats.org/markup-compatibility/2006" xmlns:o="urn:schemas-microsoft-com:office:office" xmlns:r="http://schemas.openxmlformats.org/officeDocument/2006/relationships" xmlns:m="http://schemas.openxmlformats.org/officeDocument/2006/math" xmlns:v="urn:schemas-microsoft-com:vml" xmlns:wp14="http://schemas.microsoft.com/office/word/2010/wordprocessingDrawing" xmlns:wp="http://schemas.openxmlformats.org/drawingml/2006/wordprocessingDrawing" xmlns:w10="urn:schemas-microsoft-com:office:word" xmlns:w="http://schemas.openxmlformats.org/wordprocessingml/2006/main" xmlns:w14="http://schemas.microsoft.com/office/word/2010/wordml" xmlns:w15="http://schemas.microsoft.com/office/word/2012/wordml" xmlns:w16se="http://schemas.microsoft.com/office/word/2015/wordml/symex" xmlns:wpg="http://schemas.microsoft.com/office/word/2010/wordprocessingGroup" xmlns:wpi="http://schemas.microsoft.com/office/word/2010/wordprocessingInk" xmlns:wne="http://schemas.microsoft.com/office/word/2006/wordml" xmlns:wps="http://schemas.microsoft.com/office/word/2010/wordprocessingShape" mc:Ignorable="w14 w15 w16se wp14">
+  <w:abstractNum w:abstractNumId="0" w15:restartNumberingAfterBreak="0">
     <w:nsid w:val="34CE094E"/>
     <w:multiLevelType w:val="hybridMultilevel"/>
     <w:tmpl w:val="3C0639BE"/>
@@ -1063,7 +1054,7 @@
 </file>
 
 <file path=word/styles.xml><?xml version="1.0" encoding="utf-8"?>
-<w:styles xmlns:mc="http://schemas.openxmlformats.org/markup-compatibility/2006" xmlns:r="http://schemas.openxmlformats.org/officeDocument/2006/relationships" xmlns:w="http://schemas.openxmlformats.org/wordprocessingml/2006/main" xmlns:w14="http://schemas.microsoft.com/office/word/2010/wordml" xmlns:w15="http://schemas.microsoft.com/office/word/2012/wordml" mc:Ignorable="w14 w15">
+<w:styles xmlns:mc="http://schemas.openxmlformats.org/markup-compatibility/2006" xmlns:r="http://schemas.openxmlformats.org/officeDocument/2006/relationships" xmlns:w="http://schemas.openxmlformats.org/wordprocessingml/2006/main" xmlns:w14="http://schemas.microsoft.com/office/word/2010/wordml" xmlns:w15="http://schemas.microsoft.com/office/word/2012/wordml" xmlns:w16se="http://schemas.microsoft.com/office/word/2015/wordml/symex" mc:Ignorable="w14 w15 w16se">
   <w:docDefaults>
     <w:rPrDefault>
       <w:rPr>

</xml_diff>